<commit_message>
Prep for scalability: Changed code such that an exogenous variable is included in Theta creation, but not in the model identification.
</commit_message>
<xml_diff>
--- a/2018-09_SINDyQuestionsNotes.docx
+++ b/2018-09_SINDyQuestionsNotes.docx
@@ -118,10 +118,7 @@
         </w:numPr>
       </w:pPr>
       <w:r>
-        <w:t>What resolution is necessary t</w:t>
-      </w:r>
-      <w:r>
-        <w:t>o correctly identify the model?</w:t>
+        <w:t>What resolution is necessary to correctly identify the model?</w:t>
       </w:r>
     </w:p>
     <w:p>
@@ -610,10 +607,7 @@
         </w:numPr>
       </w:pPr>
       <w:r>
-        <w:t>The number of timesteps one can include as a feature</w:t>
-      </w:r>
-      <w:r>
-        <w:t xml:space="preserve"> independent of the number of fast timesteps per slow timestep.</w:t>
+        <w:t>The number of timesteps one can include as a feature independent of the number of fast timesteps per slow timestep.</w:t>
       </w:r>
     </w:p>
     <w:p>
@@ -625,10 +619,7 @@
         </w:numPr>
       </w:pPr>
       <w:r>
-        <w:t>Number of past timesteps included potentially limited by tractability.</w:t>
-      </w:r>
-      <w:r>
-        <w:t xml:space="preserve"> </w:t>
+        <w:t xml:space="preserve">Number of past timesteps included potentially limited by tractability. </w:t>
       </w:r>
     </w:p>
     <w:p>
@@ -757,82 +748,109 @@
         <w:t>Theoretical understanding gaps</w:t>
       </w:r>
       <w:r>
-        <w:t xml:space="preserve"> (review lit, SI, and implementation packages</w:t>
+        <w:t xml:space="preserve"> (review lit, SI, and implementation packages)</w:t>
+      </w:r>
+      <w:r>
+        <w:t>:</w:t>
+      </w:r>
+    </w:p>
+    <w:p>
+      <w:pPr>
+        <w:pStyle w:val="ListParagraph"/>
+        <w:numPr>
+          <w:ilvl w:val="0"/>
+          <w:numId w:val="4"/>
+        </w:numPr>
+      </w:pPr>
+      <w:r>
+        <w:t>Why redundant/overdetermined information breaks SINDy.</w:t>
+      </w:r>
+    </w:p>
+    <w:p>
+      <w:pPr>
+        <w:pStyle w:val="ListParagraph"/>
+        <w:numPr>
+          <w:ilvl w:val="0"/>
+          <w:numId w:val="4"/>
+        </w:numPr>
+        <w:rPr>
+          <w:strike/>
+        </w:rPr>
+      </w:pPr>
+      <w:r>
+        <w:rPr>
+          <w:strike/>
+        </w:rPr>
+        <w:t xml:space="preserve">Differences in </w:t>
+      </w:r>
+      <w:r>
+        <w:rPr>
+          <w:strike/>
+        </w:rPr>
+        <w:t>derivative calculation implementations in Mangan vs. Brunton.</w:t>
+      </w:r>
+    </w:p>
+    <w:p>
+      <w:pPr>
+        <w:pStyle w:val="ListParagraph"/>
+        <w:numPr>
+          <w:ilvl w:val="0"/>
+          <w:numId w:val="4"/>
+        </w:numPr>
+        <w:rPr>
+          <w:strike/>
+        </w:rPr>
+      </w:pPr>
+      <w:r>
+        <w:rPr>
+          <w:strike/>
+        </w:rPr>
+        <w:t>Current theory/implementation of time delay</w:t>
+      </w:r>
+      <w:r>
+        <w:rPr>
+          <w:strike/>
+        </w:rPr>
+        <w:t xml:space="preserve"> embeddings and necessary parameter space transformations.</w:t>
+      </w:r>
+    </w:p>
+    <w:p>
+      <w:pPr>
+        <w:pStyle w:val="ListParagraph"/>
+        <w:numPr>
+          <w:ilvl w:val="0"/>
+          <w:numId w:val="4"/>
+        </w:numPr>
+        <w:rPr>
+          <w:strike/>
+        </w:rPr>
+      </w:pPr>
+      <w:r>
+        <w:rPr>
+          <w:strike/>
+        </w:rPr>
+        <w:t>The role of normalization in the SINDy routine.</w:t>
+      </w:r>
+    </w:p>
+    <w:p>
+      <w:pPr>
+        <w:pStyle w:val="ListParagraph"/>
+        <w:numPr>
+          <w:ilvl w:val="0"/>
+          <w:numId w:val="4"/>
+        </w:numPr>
+        <w:rPr>
+          <w:strike/>
+        </w:rPr>
+      </w:pPr>
+      <w:r>
+        <w:rPr>
+          <w:strike/>
+        </w:rPr>
+        <w:t>How lambda and coefficient thresholding work in the SINDy routine.</w:t>
       </w:r>
       <w:bookmarkStart w:id="0" w:name="_GoBack"/>
       <w:bookmarkEnd w:id="0"/>
-      <w:r>
-        <w:t>)</w:t>
-      </w:r>
-      <w:r>
-        <w:t>:</w:t>
-      </w:r>
-    </w:p>
-    <w:p>
-      <w:pPr>
-        <w:pStyle w:val="ListParagraph"/>
-        <w:numPr>
-          <w:ilvl w:val="0"/>
-          <w:numId w:val="4"/>
-        </w:numPr>
-      </w:pPr>
-      <w:r>
-        <w:t>Why redundant/overdetermined information breaks SINDy.</w:t>
-      </w:r>
-    </w:p>
-    <w:p>
-      <w:pPr>
-        <w:pStyle w:val="ListParagraph"/>
-        <w:numPr>
-          <w:ilvl w:val="0"/>
-          <w:numId w:val="4"/>
-        </w:numPr>
-      </w:pPr>
-      <w:r>
-        <w:t xml:space="preserve">Differences in </w:t>
-      </w:r>
-      <w:r>
-        <w:t>derivative calculation implementations in Mangan vs. Brunton.</w:t>
-      </w:r>
-    </w:p>
-    <w:p>
-      <w:pPr>
-        <w:pStyle w:val="ListParagraph"/>
-        <w:numPr>
-          <w:ilvl w:val="0"/>
-          <w:numId w:val="4"/>
-        </w:numPr>
-      </w:pPr>
-      <w:r>
-        <w:t>Current theory/implementation of time delay</w:t>
-      </w:r>
-      <w:r>
-        <w:t xml:space="preserve"> embeddings and necessary parameter space transformations.</w:t>
-      </w:r>
-    </w:p>
-    <w:p>
-      <w:pPr>
-        <w:pStyle w:val="ListParagraph"/>
-        <w:numPr>
-          <w:ilvl w:val="0"/>
-          <w:numId w:val="4"/>
-        </w:numPr>
-      </w:pPr>
-      <w:r>
-        <w:t>The role of normalization in the SINDy routine.</w:t>
-      </w:r>
-    </w:p>
-    <w:p>
-      <w:pPr>
-        <w:pStyle w:val="ListParagraph"/>
-        <w:numPr>
-          <w:ilvl w:val="0"/>
-          <w:numId w:val="4"/>
-        </w:numPr>
-      </w:pPr>
-      <w:r>
-        <w:t>How lambda and coefficient thresholding work in the SINDy routine.</w:t>
-      </w:r>
     </w:p>
     <w:p/>
     <w:p>

</xml_diff>